<commit_message>
Near final , or final
</commit_message>
<xml_diff>
--- a/HEC-HMS_RBC_Report_12.docx
+++ b/HEC-HMS_RBC_Report_12.docx
@@ -6310,8 +6310,6 @@
         </w:rPr>
         <w:t xml:space="preserve">etail screencast of how the model was prepared is </w:t>
       </w:r>
-      <w:bookmarkStart w:id="0" w:name="_GoBack"/>
-      <w:bookmarkEnd w:id="0"/>
       <w:r>
         <w:rPr>
           <w:rFonts w:ascii="Times New Roman" w:hAnsi="Times New Roman" w:cs="Times New Roman"/>
@@ -24754,7 +24752,14 @@
                 <w:rFonts w:ascii="Times New Roman" w:hAnsi="Times New Roman" w:cs="Times New Roman"/>
                 <w:b/>
               </w:rPr>
-              <w:t>Coefficient (</w:t>
+              <w:t>ratio</w:t>
+            </w:r>
+            <w:r>
+              <w:rPr>
+                <w:rFonts w:ascii="Times New Roman" w:hAnsi="Times New Roman" w:cs="Times New Roman"/>
+                <w:b/>
+              </w:rPr>
+              <w:t xml:space="preserve"> (</w:t>
             </w:r>
             <w:r>
               <w:rPr>
@@ -26892,7 +26897,28 @@
                 <w:rFonts w:ascii="Times New Roman" w:hAnsi="Times New Roman" w:cs="Times New Roman"/>
                 <w:b/>
               </w:rPr>
-              <w:t>Coefficient (</w:t>
+              <w:t xml:space="preserve"> </w:t>
+            </w:r>
+            <w:r>
+              <w:rPr>
+                <w:rFonts w:ascii="Times New Roman" w:hAnsi="Times New Roman" w:cs="Times New Roman"/>
+                <w:b/>
+              </w:rPr>
+              <w:t>ratio</w:t>
+            </w:r>
+            <w:r>
+              <w:rPr>
+                <w:rFonts w:ascii="Times New Roman" w:hAnsi="Times New Roman" w:cs="Times New Roman"/>
+                <w:b/>
+              </w:rPr>
+              <w:t xml:space="preserve"> </w:t>
+            </w:r>
+            <w:r>
+              <w:rPr>
+                <w:rFonts w:ascii="Times New Roman" w:hAnsi="Times New Roman" w:cs="Times New Roman"/>
+                <w:b/>
+              </w:rPr>
+              <w:t>(</w:t>
             </w:r>
             <w:r>
               <w:rPr>
@@ -28719,7 +28745,23 @@
                                 <w:noProof/>
                                 <w:sz w:val="24"/>
                               </w:rPr>
-                              <w:t xml:space="preserve">Error (in %) in runoff/rainfall: </w:t>
+                              <w:t>Error (in %) in runoff/rainfall</w:t>
+                            </w:r>
+                            <w:r>
+                              <w:rPr>
+                                <w:rFonts w:ascii="Times New Roman" w:hAnsi="Times New Roman" w:cs="Times New Roman"/>
+                                <w:noProof/>
+                                <w:sz w:val="24"/>
+                              </w:rPr>
+                              <w:t xml:space="preserve"> ratio</w:t>
+                            </w:r>
+                            <w:r>
+                              <w:rPr>
+                                <w:rFonts w:ascii="Times New Roman" w:hAnsi="Times New Roman" w:cs="Times New Roman"/>
+                                <w:noProof/>
+                                <w:sz w:val="24"/>
+                              </w:rPr>
+                              <w:t xml:space="preserve">: </w:t>
                             </w:r>
                             <w:r>
                               <w:rPr>
@@ -28980,7 +29022,23 @@
                           <w:noProof/>
                           <w:sz w:val="24"/>
                         </w:rPr>
-                        <w:t xml:space="preserve">Error (in %) in runoff/rainfall: </w:t>
+                        <w:t>Error (in %) in runoff/rainfall</w:t>
+                      </w:r>
+                      <w:r>
+                        <w:rPr>
+                          <w:rFonts w:ascii="Times New Roman" w:hAnsi="Times New Roman" w:cs="Times New Roman"/>
+                          <w:noProof/>
+                          <w:sz w:val="24"/>
+                        </w:rPr>
+                        <w:t xml:space="preserve"> ratio</w:t>
+                      </w:r>
+                      <w:r>
+                        <w:rPr>
+                          <w:rFonts w:ascii="Times New Roman" w:hAnsi="Times New Roman" w:cs="Times New Roman"/>
+                          <w:noProof/>
+                          <w:sz w:val="24"/>
+                        </w:rPr>
+                        <w:t xml:space="preserve">: </w:t>
                       </w:r>
                       <w:r>
                         <w:rPr>
@@ -29254,7 +29312,23 @@
                                 <w:noProof/>
                                 <w:sz w:val="24"/>
                               </w:rPr>
-                              <w:t xml:space="preserve">Error (in %) in runoff/rainfall: </w:t>
+                              <w:t>Error (in %) in runoff/rainfall</w:t>
+                            </w:r>
+                            <w:r>
+                              <w:rPr>
+                                <w:rFonts w:ascii="Times New Roman" w:hAnsi="Times New Roman" w:cs="Times New Roman"/>
+                                <w:noProof/>
+                                <w:sz w:val="24"/>
+                              </w:rPr>
+                              <w:t xml:space="preserve"> ratio</w:t>
+                            </w:r>
+                            <w:r>
+                              <w:rPr>
+                                <w:rFonts w:ascii="Times New Roman" w:hAnsi="Times New Roman" w:cs="Times New Roman"/>
+                                <w:noProof/>
+                                <w:sz w:val="24"/>
+                              </w:rPr>
+                              <w:t xml:space="preserve">: </w:t>
                             </w:r>
                             <w:r>
                               <w:rPr>
@@ -29558,7 +29632,23 @@
                           <w:noProof/>
                           <w:sz w:val="24"/>
                         </w:rPr>
-                        <w:t xml:space="preserve">Error (in %) in runoff/rainfall: </w:t>
+                        <w:t>Error (in %) in runoff/rainfall</w:t>
+                      </w:r>
+                      <w:r>
+                        <w:rPr>
+                          <w:rFonts w:ascii="Times New Roman" w:hAnsi="Times New Roman" w:cs="Times New Roman"/>
+                          <w:noProof/>
+                          <w:sz w:val="24"/>
+                        </w:rPr>
+                        <w:t xml:space="preserve"> ratio</w:t>
+                      </w:r>
+                      <w:r>
+                        <w:rPr>
+                          <w:rFonts w:ascii="Times New Roman" w:hAnsi="Times New Roman" w:cs="Times New Roman"/>
+                          <w:noProof/>
+                          <w:sz w:val="24"/>
+                        </w:rPr>
+                        <w:t xml:space="preserve">: </w:t>
                       </w:r>
                       <w:r>
                         <w:rPr>
@@ -29963,7 +30053,17 @@
           <w:sz w:val="24"/>
           <w:szCs w:val="24"/>
         </w:rPr>
-        <w:t xml:space="preserve">The final model simulated flow closely resembled the observed flow. </w:t>
+        <w:t>The final model simulated flow closely re</w:t>
+      </w:r>
+      <w:bookmarkStart w:id="0" w:name="_GoBack"/>
+      <w:bookmarkEnd w:id="0"/>
+      <w:r>
+        <w:rPr>
+          <w:rFonts w:ascii="Times New Roman" w:hAnsi="Times New Roman" w:cs="Times New Roman"/>
+          <w:sz w:val="24"/>
+          <w:szCs w:val="24"/>
+        </w:rPr>
+        <w:t xml:space="preserve">sembled the observed flow. </w:t>
       </w:r>
       <w:r>
         <w:rPr>
@@ -32301,7 +32401,7 @@
 </file>
 
 <file path=customXml/itemProps1.xml><?xml version="1.0" encoding="utf-8"?>
-<ds:datastoreItem xmlns:ds="http://schemas.openxmlformats.org/officeDocument/2006/customXml" ds:itemID="{730047A8-3A7E-4C75-AD0A-79B51A97E140}">
+<ds:datastoreItem xmlns:ds="http://schemas.openxmlformats.org/officeDocument/2006/customXml" ds:itemID="{F3558C1B-DAA9-45D4-AE1A-E815EA37D216}">
   <ds:schemaRefs>
     <ds:schemaRef ds:uri="http://schemas.openxmlformats.org/officeDocument/2006/bibliography"/>
   </ds:schemaRefs>

</xml_diff>